<commit_message>
Order, store, seeder and style was done
</commit_message>
<xml_diff>
--- a/proposal/CP proposal.docx
+++ b/proposal/CP proposal.docx
@@ -4256,11 +4256,19 @@
           <w:rFonts w:ascii="Arial" w:hAnsi="Arial" w:cs="Arial"/>
         </w:rPr>
       </w:pPr>
-      <w:r>
-        <w:rPr>
-          <w:rFonts w:ascii="Arial" w:hAnsi="Arial" w:cs="Arial"/>
-        </w:rPr>
-        <w:t>Bigheart web company is a modern website design and development company. It</w:t>
+      <w:proofErr w:type="spellStart"/>
+      <w:r>
+        <w:rPr>
+          <w:rFonts w:ascii="Arial" w:hAnsi="Arial" w:cs="Arial"/>
+        </w:rPr>
+        <w:t>Bigheart</w:t>
+      </w:r>
+      <w:proofErr w:type="spellEnd"/>
+      <w:r>
+        <w:rPr>
+          <w:rFonts w:ascii="Arial" w:hAnsi="Arial" w:cs="Arial"/>
+        </w:rPr>
+        <w:t xml:space="preserve"> web company is a modern website design and development company. It</w:t>
       </w:r>
       <w:r>
         <w:rPr>
@@ -4782,11 +4790,19 @@
           <w:rFonts w:ascii="Arial" w:hAnsi="Arial" w:cs="Arial"/>
         </w:rPr>
       </w:pPr>
-      <w:r>
-        <w:rPr>
-          <w:rFonts w:ascii="Arial" w:hAnsi="Arial" w:cs="Arial"/>
-        </w:rPr>
-        <w:t>It facilities to share products via social medias.</w:t>
+      <w:proofErr w:type="gramStart"/>
+      <w:r>
+        <w:rPr>
+          <w:rFonts w:ascii="Arial" w:hAnsi="Arial" w:cs="Arial"/>
+        </w:rPr>
+        <w:t>It</w:t>
+      </w:r>
+      <w:proofErr w:type="gramEnd"/>
+      <w:r>
+        <w:rPr>
+          <w:rFonts w:ascii="Arial" w:hAnsi="Arial" w:cs="Arial"/>
+        </w:rPr>
+        <w:t xml:space="preserve"> facilities to share products via social medias.</w:t>
       </w:r>
     </w:p>
     <w:p>
@@ -8846,7 +8862,60 @@
           <w:sz w:val="30"/>
           <w:szCs w:val="30"/>
         </w:rPr>
-        <w:t xml:space="preserve"> Harmful risk is analyzed and solution to the threats are prepared.</w:t>
+        <w:t xml:space="preserve"> Harmful risk is analyzed and solution to the </w:t>
+      </w:r>
+    </w:p>
+    <w:p>
+      <w:pPr>
+        <w:ind w:left="432"/>
+        <w:rPr>
+          <w:rFonts w:ascii="Arial" w:hAnsi="Arial" w:cs="Arial"/>
+          <w:bCs/>
+          <w:sz w:val="30"/>
+          <w:szCs w:val="30"/>
+        </w:rPr>
+      </w:pPr>
+      <w:r>
+        <w:rPr>
+          <w:rFonts w:ascii="Arial" w:hAnsi="Arial" w:cs="Arial"/>
+          <w:bCs/>
+          <w:sz w:val="30"/>
+          <w:szCs w:val="30"/>
+        </w:rPr>
+        <w:t>threats are prepared.</w:t>
+      </w:r>
+    </w:p>
+    <w:p>
+      <w:pPr>
+        <w:ind w:left="432"/>
+        <w:rPr>
+          <w:rFonts w:ascii="Arial" w:hAnsi="Arial" w:cs="Arial"/>
+          <w:bCs/>
+          <w:sz w:val="30"/>
+          <w:szCs w:val="30"/>
+        </w:rPr>
+      </w:pPr>
+    </w:p>
+    <w:p>
+      <w:pPr>
+        <w:ind w:left="432"/>
+        <w:rPr>
+          <w:rFonts w:ascii="Arial" w:hAnsi="Arial" w:cs="Arial"/>
+          <w:b/>
+          <w:bCs/>
+          <w:sz w:val="30"/>
+          <w:szCs w:val="30"/>
+        </w:rPr>
+      </w:pPr>
+      <w:r>
+        <w:rPr>
+          <w:rFonts w:ascii="Arial" w:hAnsi="Arial" w:cs="Arial"/>
+          <w:b/>
+          <w:bCs/>
+          <w:sz w:val="30"/>
+          <w:szCs w:val="30"/>
+        </w:rPr>
+        <w:t>Impact=likelihood *Consequences</w:t>
       </w:r>
     </w:p>
     <w:p>
@@ -10261,6 +10330,110 @@
     </w:p>
     <w:p>
       <w:pPr>
+        <w:rPr>
+          <w:rFonts w:ascii="Arial" w:hAnsi="Arial" w:cs="Arial"/>
+          <w:b/>
+        </w:rPr>
+      </w:pPr>
+    </w:p>
+    <w:p>
+      <w:pPr>
+        <w:rPr>
+          <w:rFonts w:ascii="Arial" w:hAnsi="Arial" w:cs="Arial"/>
+          <w:b/>
+        </w:rPr>
+      </w:pPr>
+    </w:p>
+    <w:p>
+      <w:pPr>
+        <w:rPr>
+          <w:rFonts w:ascii="Arial" w:hAnsi="Arial" w:cs="Arial"/>
+          <w:b/>
+        </w:rPr>
+      </w:pPr>
+    </w:p>
+    <w:p>
+      <w:pPr>
+        <w:rPr>
+          <w:rFonts w:ascii="Arial" w:hAnsi="Arial" w:cs="Arial"/>
+          <w:b/>
+        </w:rPr>
+      </w:pPr>
+    </w:p>
+    <w:p>
+      <w:pPr>
+        <w:rPr>
+          <w:rFonts w:ascii="Arial" w:hAnsi="Arial" w:cs="Arial"/>
+          <w:b/>
+        </w:rPr>
+      </w:pPr>
+    </w:p>
+    <w:p>
+      <w:pPr>
+        <w:rPr>
+          <w:rFonts w:ascii="Arial" w:hAnsi="Arial" w:cs="Arial"/>
+          <w:b/>
+        </w:rPr>
+      </w:pPr>
+    </w:p>
+    <w:p>
+      <w:pPr>
+        <w:rPr>
+          <w:rFonts w:ascii="Arial" w:hAnsi="Arial" w:cs="Arial"/>
+          <w:b/>
+        </w:rPr>
+      </w:pPr>
+    </w:p>
+    <w:p>
+      <w:pPr>
+        <w:rPr>
+          <w:rFonts w:ascii="Arial" w:hAnsi="Arial" w:cs="Arial"/>
+          <w:b/>
+        </w:rPr>
+      </w:pPr>
+    </w:p>
+    <w:p>
+      <w:pPr>
+        <w:rPr>
+          <w:rFonts w:ascii="Arial" w:hAnsi="Arial" w:cs="Arial"/>
+          <w:b/>
+        </w:rPr>
+      </w:pPr>
+    </w:p>
+    <w:p>
+      <w:pPr>
+        <w:rPr>
+          <w:rFonts w:ascii="Arial" w:hAnsi="Arial" w:cs="Arial"/>
+          <w:b/>
+        </w:rPr>
+      </w:pPr>
+    </w:p>
+    <w:p>
+      <w:pPr>
+        <w:rPr>
+          <w:rFonts w:ascii="Arial" w:hAnsi="Arial" w:cs="Arial"/>
+          <w:b/>
+        </w:rPr>
+      </w:pPr>
+    </w:p>
+    <w:p>
+      <w:pPr>
+        <w:rPr>
+          <w:rFonts w:ascii="Arial" w:hAnsi="Arial" w:cs="Arial"/>
+          <w:b/>
+        </w:rPr>
+      </w:pPr>
+    </w:p>
+    <w:p>
+      <w:pPr>
+        <w:rPr>
+          <w:rFonts w:ascii="Arial" w:hAnsi="Arial" w:cs="Arial"/>
+          <w:b/>
+        </w:rPr>
+      </w:pPr>
+    </w:p>
+    <w:p>
+      <w:pPr>
         <w:pStyle w:val="Heading1"/>
         <w:rPr>
           <w:rFonts w:ascii="Arial" w:hAnsi="Arial" w:cs="Arial"/>
@@ -10275,6 +10448,7 @@
           <w:b/>
           <w:color w:val="auto"/>
         </w:rPr>
+        <w:lastRenderedPageBreak/>
         <w:t>Configuration Management</w:t>
       </w:r>
       <w:bookmarkEnd w:id="25"/>
@@ -10304,7 +10478,6 @@
           <w:rFonts w:ascii="Arial" w:hAnsi="Arial" w:cs="Arial"/>
           <w:noProof/>
         </w:rPr>
-        <w:lastRenderedPageBreak/>
         <w:drawing>
           <wp:inline distT="0" distB="0" distL="0" distR="0" wp14:anchorId="458C890B" wp14:editId="110C601B">
             <wp:extent cx="6332220" cy="3458210"/>
@@ -10398,7 +10571,21 @@
         <w:rPr>
           <w:rFonts w:ascii="Arial" w:hAnsi="Arial" w:cs="Arial"/>
         </w:rPr>
-        <w:t>: Github root directory</w:t>
+        <w:t xml:space="preserve">: </w:t>
+      </w:r>
+      <w:proofErr w:type="spellStart"/>
+      <w:r>
+        <w:rPr>
+          <w:rFonts w:ascii="Arial" w:hAnsi="Arial" w:cs="Arial"/>
+        </w:rPr>
+        <w:t>Github</w:t>
+      </w:r>
+      <w:proofErr w:type="spellEnd"/>
+      <w:r>
+        <w:rPr>
+          <w:rFonts w:ascii="Arial" w:hAnsi="Arial" w:cs="Arial"/>
+        </w:rPr>
+        <w:t xml:space="preserve"> root directory</w:t>
       </w:r>
       <w:bookmarkEnd w:id="26"/>
     </w:p>
@@ -10507,7 +10694,21 @@
         <w:rPr>
           <w:rFonts w:ascii="Arial" w:hAnsi="Arial" w:cs="Arial"/>
         </w:rPr>
-        <w:t>: Github proposal directory</w:t>
+        <w:t xml:space="preserve">: </w:t>
+      </w:r>
+      <w:proofErr w:type="spellStart"/>
+      <w:r>
+        <w:rPr>
+          <w:rFonts w:ascii="Arial" w:hAnsi="Arial" w:cs="Arial"/>
+        </w:rPr>
+        <w:t>Github</w:t>
+      </w:r>
+      <w:proofErr w:type="spellEnd"/>
+      <w:r>
+        <w:rPr>
+          <w:rFonts w:ascii="Arial" w:hAnsi="Arial" w:cs="Arial"/>
+        </w:rPr>
+        <w:t xml:space="preserve"> proposal directory</w:t>
       </w:r>
       <w:bookmarkEnd w:id="27"/>
     </w:p>
@@ -10624,26 +10825,9 @@
       <w:bookmarkEnd w:id="28"/>
     </w:p>
     <w:p>
-      <w:pPr>
-        <w:pStyle w:val="Heading1"/>
-        <w:rPr>
-          <w:rFonts w:ascii="Arial" w:hAnsi="Arial" w:cs="Arial"/>
-          <w:b/>
-          <w:color w:val="auto"/>
-        </w:rPr>
-      </w:pPr>
-      <w:bookmarkStart w:id="29" w:name="_Toc534380695"/>
-      <w:r>
-        <w:rPr>
-          <w:rFonts w:ascii="Arial" w:hAnsi="Arial" w:cs="Arial"/>
-          <w:b/>
-          <w:color w:val="auto"/>
-        </w:rPr>
-        <w:t>Conclusion of the project</w:t>
-      </w:r>
+      <w:bookmarkStart w:id="29" w:name="_GoBack"/>
       <w:bookmarkEnd w:id="29"/>
     </w:p>
-    <w:p/>
     <w:p/>
     <w:p>
       <w:pPr>
@@ -12724,6 +12908,7 @@
                 <w:sz w:val="28"/>
               </w:rPr>
             </w:pPr>
+            <w:proofErr w:type="spellStart"/>
             <w:r>
               <w:rPr>
                 <w:rFonts w:cstheme="minorHAnsi"/>
@@ -12732,6 +12917,7 @@
               </w:rPr>
               <w:t>Verfication</w:t>
             </w:r>
+            <w:proofErr w:type="spellEnd"/>
           </w:p>
         </w:tc>
         <w:tc>
@@ -12949,6 +13135,7 @@
                 <w:sz w:val="28"/>
               </w:rPr>
             </w:pPr>
+            <w:proofErr w:type="spellStart"/>
             <w:r>
               <w:rPr>
                 <w:rFonts w:cstheme="minorHAnsi"/>
@@ -12957,6 +13144,7 @@
               </w:rPr>
               <w:t>Efiicient</w:t>
             </w:r>
+            <w:proofErr w:type="spellEnd"/>
           </w:p>
         </w:tc>
         <w:tc>
@@ -12998,10 +13186,7 @@
         </w:rPr>
       </w:pPr>
     </w:p>
-    <w:p>
-      <w:bookmarkStart w:id="30" w:name="_GoBack"/>
-      <w:bookmarkEnd w:id="30"/>
-    </w:p>
+    <w:p/>
     <w:p>
       <w:pPr>
         <w:rPr>
@@ -13018,7 +13203,7 @@
           <w:color w:val="auto"/>
         </w:rPr>
       </w:pPr>
-      <w:bookmarkStart w:id="31" w:name="_Toc534380696"/>
+      <w:bookmarkStart w:id="30" w:name="_Toc534380696"/>
       <w:r>
         <w:rPr>
           <w:rFonts w:ascii="Arial" w:hAnsi="Arial" w:cs="Arial"/>
@@ -13027,7 +13212,7 @@
         </w:rPr>
         <w:t>References</w:t>
       </w:r>
-      <w:bookmarkEnd w:id="31"/>
+      <w:bookmarkEnd w:id="30"/>
     </w:p>
     <w:p>
       <w:pPr>
@@ -13183,6 +13368,7 @@
           <w:b/>
           <w:color w:val="000000" w:themeColor="text1"/>
         </w:rPr>
+        <w:lastRenderedPageBreak/>
         <w:t>Class Diagram</w:t>
       </w:r>
     </w:p>
@@ -13429,8 +13615,17 @@
           <w:rFonts w:ascii="Arial" w:hAnsi="Arial" w:cs="Arial"/>
           <w:color w:val="000000" w:themeColor="text1"/>
         </w:rPr>
-        <w:t>It defines behavior of an</w:t>
-      </w:r>
+        <w:t xml:space="preserve">It defines behavior of </w:t>
+      </w:r>
+      <w:proofErr w:type="gramStart"/>
+      <w:r>
+        <w:rPr>
+          <w:rFonts w:ascii="Arial" w:hAnsi="Arial" w:cs="Arial"/>
+          <w:color w:val="000000" w:themeColor="text1"/>
+        </w:rPr>
+        <w:t>an</w:t>
+      </w:r>
+      <w:proofErr w:type="gramEnd"/>
       <w:r>
         <w:rPr>
           <w:rFonts w:ascii="Arial" w:hAnsi="Arial" w:cs="Arial"/>
@@ -13651,8 +13846,16 @@
         <w:rPr>
           <w:rFonts w:ascii="Arial" w:hAnsi="Arial" w:cs="Arial"/>
         </w:rPr>
-        <w:t>a user's</w:t>
-      </w:r>
+        <w:t xml:space="preserve">a </w:t>
+      </w:r>
+      <w:proofErr w:type="gramStart"/>
+      <w:r>
+        <w:rPr>
+          <w:rFonts w:ascii="Arial" w:hAnsi="Arial" w:cs="Arial"/>
+        </w:rPr>
+        <w:t>user's</w:t>
+      </w:r>
+      <w:proofErr w:type="gramEnd"/>
       <w:r>
         <w:rPr>
           <w:rFonts w:ascii="Arial" w:hAnsi="Arial" w:cs="Arial"/>
@@ -13758,6 +13961,7 @@
           <w:rFonts w:ascii="Arial" w:hAnsi="Arial" w:cs="Arial"/>
           <w:noProof/>
         </w:rPr>
+        <w:lastRenderedPageBreak/>
         <w:drawing>
           <wp:inline distT="0" distB="0" distL="0" distR="0" wp14:anchorId="6B6D4428" wp14:editId="2B9846FD">
             <wp:extent cx="6120130" cy="8822055"/>
@@ -30992,7 +31196,7 @@
 </file>
 
 <file path=customXml/itemProps1.xml><?xml version="1.0" encoding="utf-8"?>
-<ds:datastoreItem xmlns:ds="http://schemas.openxmlformats.org/officeDocument/2006/customXml" ds:itemID="{6E42FEC3-9925-4C54-89FF-751CD2CFF02F}">
+<ds:datastoreItem xmlns:ds="http://schemas.openxmlformats.org/officeDocument/2006/customXml" ds:itemID="{FBC04986-D454-4B04-B9B5-3C65CED75AC0}">
   <ds:schemaRefs>
     <ds:schemaRef ds:uri="http://schemas.openxmlformats.org/officeDocument/2006/bibliography"/>
   </ds:schemaRefs>

</xml_diff>